<commit_message>
Add file my info...
</commit_message>
<xml_diff>
--- a/E-learning_LuocDoQuanHe.docx
+++ b/E-learning_LuocDoQuanHe.docx
@@ -168,8 +168,20 @@
           <w:sz w:val="19"/>
           <w:szCs w:val="19"/>
         </w:rPr>
-        <w:t>Microsoft.AspNetCore.Identity.EntityFrameworkCore;</w:t>
-      </w:r>
+        <w:t>Microsoft.AspNetCo</w:t>
+      </w:r>
+      <w:r>
+        <w:rPr>
+          <w:rFonts w:ascii="Cascadia Mono" w:hAnsi="Cascadia Mono" w:cs="Cascadia Mono"/>
+          <w:b/>
+          <w:color w:val="002060"/>
+          <w:sz w:val="19"/>
+          <w:szCs w:val="19"/>
+        </w:rPr>
+        <w:t>re.Identity.EntityFrameworkCore</w:t>
+      </w:r>
+      <w:bookmarkStart w:id="0" w:name="_GoBack"/>
+      <w:bookmarkEnd w:id="0"/>
     </w:p>
     <w:p>
       <w:pPr>
@@ -1060,8 +1072,6 @@
         </w:rPr>
         <w:t>Ngay</w:t>
       </w:r>
-      <w:bookmarkStart w:id="0" w:name="_GoBack"/>
-      <w:bookmarkEnd w:id="0"/>
       <w:r>
         <w:rPr>
           <w:rFonts w:ascii="Times New Roman" w:hAnsi="Times New Roman" w:cs="Times New Roman"/>

</xml_diff>